<commit_message>
modification de l'affiche de la liste de payement
</commit_message>
<xml_diff>
--- a/ekima.docx
+++ b/ekima.docx
@@ -4,6 +4,26 @@
   <w:body>
     <w:p>
       <w:pPr>
+        <w:pStyle w:val="Paragraphedeliste"/>
+        <w:numPr>
+          <w:ilvl w:val="0"/>
+          <w:numId w:val="7"/>
+        </w:numPr>
+        <w:rPr>
+          <w:rFonts w:ascii="Times New Roman" w:hAnsi="Times New Roman" w:cs="Times New Roman"/>
+          <w:sz w:val="24"/>
+        </w:rPr>
+      </w:pPr>
+      <w:r>
+        <w:rPr>
+          <w:rFonts w:ascii="Times New Roman" w:hAnsi="Times New Roman" w:cs="Times New Roman"/>
+          <w:sz w:val="24"/>
+        </w:rPr>
+        <w:t>A propos</w:t>
+      </w:r>
+    </w:p>
+    <w:p>
+      <w:pPr>
         <w:rPr>
           <w:rFonts w:ascii="Times New Roman" w:hAnsi="Times New Roman" w:cs="Times New Roman"/>
           <w:sz w:val="24"/>
@@ -23,15 +43,248 @@
           <w:rFonts w:ascii="Times New Roman" w:hAnsi="Times New Roman" w:cs="Times New Roman"/>
           <w:sz w:val="24"/>
         </w:rPr>
-        <w:t xml:space="preserve"> est une application qui va permettre la gestion des payements des frais scolaires dans des établissements scolaires</w:t>
-      </w:r>
-      <w:r>
-        <w:rPr>
-          <w:rFonts w:ascii="Times New Roman" w:hAnsi="Times New Roman" w:cs="Times New Roman"/>
-          <w:sz w:val="24"/>
-        </w:rPr>
-        <w:t>, cette application sera utilisée principalement par un administrateur et une caissière, lorsque que nous sommes connectés en tant qu’administrateur ; on a la possibilité de :</w:t>
-      </w:r>
+        <w:t xml:space="preserve"> est une application</w:t>
+      </w:r>
+      <w:r>
+        <w:rPr>
+          <w:rFonts w:ascii="Times New Roman" w:hAnsi="Times New Roman" w:cs="Times New Roman"/>
+          <w:sz w:val="24"/>
+        </w:rPr>
+        <w:t xml:space="preserve"> qui va permettre la gestion facile, efficace et numérisée des établissements scolaires</w:t>
+      </w:r>
+      <w:r>
+        <w:rPr>
+          <w:rFonts w:ascii="Times New Roman" w:hAnsi="Times New Roman" w:cs="Times New Roman"/>
+          <w:sz w:val="24"/>
+        </w:rPr>
+        <w:t xml:space="preserve">, </w:t>
+      </w:r>
+      <w:r>
+        <w:rPr>
+          <w:rFonts w:ascii="Times New Roman" w:hAnsi="Times New Roman" w:cs="Times New Roman"/>
+          <w:sz w:val="24"/>
+        </w:rPr>
+        <w:t>l’application offre plusieurs avantages, entre autre :</w:t>
+      </w:r>
+    </w:p>
+    <w:p>
+      <w:pPr>
+        <w:pStyle w:val="Paragraphedeliste"/>
+        <w:numPr>
+          <w:ilvl w:val="0"/>
+          <w:numId w:val="6"/>
+        </w:numPr>
+        <w:rPr>
+          <w:rFonts w:ascii="Times New Roman" w:hAnsi="Times New Roman" w:cs="Times New Roman"/>
+          <w:sz w:val="24"/>
+        </w:rPr>
+      </w:pPr>
+      <w:r>
+        <w:rPr>
+          <w:rFonts w:ascii="Times New Roman" w:hAnsi="Times New Roman" w:cs="Times New Roman"/>
+          <w:sz w:val="24"/>
+        </w:rPr>
+        <w:t>Vous permettre de travailler n’importe où et à n’importe quel moment pour des tâches comme :</w:t>
+      </w:r>
+    </w:p>
+    <w:p>
+      <w:pPr>
+        <w:pStyle w:val="Paragraphedeliste"/>
+        <w:numPr>
+          <w:ilvl w:val="1"/>
+          <w:numId w:val="6"/>
+        </w:numPr>
+        <w:rPr>
+          <w:rFonts w:ascii="Times New Roman" w:hAnsi="Times New Roman" w:cs="Times New Roman"/>
+          <w:sz w:val="24"/>
+        </w:rPr>
+      </w:pPr>
+      <w:r>
+        <w:rPr>
+          <w:rFonts w:ascii="Times New Roman" w:hAnsi="Times New Roman" w:cs="Times New Roman"/>
+          <w:sz w:val="24"/>
+        </w:rPr>
+        <w:t>Inscription d’un étudiant</w:t>
+      </w:r>
+    </w:p>
+    <w:p>
+      <w:pPr>
+        <w:pStyle w:val="Paragraphedeliste"/>
+        <w:numPr>
+          <w:ilvl w:val="1"/>
+          <w:numId w:val="6"/>
+        </w:numPr>
+        <w:rPr>
+          <w:rFonts w:ascii="Times New Roman" w:hAnsi="Times New Roman" w:cs="Times New Roman"/>
+          <w:sz w:val="24"/>
+        </w:rPr>
+      </w:pPr>
+      <w:r>
+        <w:rPr>
+          <w:rFonts w:ascii="Times New Roman" w:hAnsi="Times New Roman" w:cs="Times New Roman"/>
+          <w:sz w:val="24"/>
+        </w:rPr>
+        <w:t>Payement des frais scolaire</w:t>
+      </w:r>
+    </w:p>
+    <w:p>
+      <w:pPr>
+        <w:pStyle w:val="Paragraphedeliste"/>
+        <w:numPr>
+          <w:ilvl w:val="1"/>
+          <w:numId w:val="6"/>
+        </w:numPr>
+        <w:rPr>
+          <w:rFonts w:ascii="Times New Roman" w:hAnsi="Times New Roman" w:cs="Times New Roman"/>
+          <w:sz w:val="24"/>
+        </w:rPr>
+      </w:pPr>
+      <w:r>
+        <w:rPr>
+          <w:rFonts w:ascii="Times New Roman" w:hAnsi="Times New Roman" w:cs="Times New Roman"/>
+          <w:sz w:val="24"/>
+        </w:rPr>
+        <w:t>Impression des preuves de payement(reçu)</w:t>
+      </w:r>
+    </w:p>
+    <w:p>
+      <w:pPr>
+        <w:pStyle w:val="Paragraphedeliste"/>
+        <w:numPr>
+          <w:ilvl w:val="1"/>
+          <w:numId w:val="6"/>
+        </w:numPr>
+        <w:rPr>
+          <w:rFonts w:ascii="Times New Roman" w:hAnsi="Times New Roman" w:cs="Times New Roman"/>
+          <w:sz w:val="24"/>
+        </w:rPr>
+      </w:pPr>
+      <w:r>
+        <w:rPr>
+          <w:rFonts w:ascii="Times New Roman" w:hAnsi="Times New Roman" w:cs="Times New Roman"/>
+          <w:sz w:val="24"/>
+        </w:rPr>
+        <w:t>Impression des listes d’appel</w:t>
+      </w:r>
+    </w:p>
+    <w:p>
+      <w:pPr>
+        <w:pStyle w:val="Paragraphedeliste"/>
+        <w:numPr>
+          <w:ilvl w:val="1"/>
+          <w:numId w:val="6"/>
+        </w:numPr>
+        <w:rPr>
+          <w:rFonts w:ascii="Times New Roman" w:hAnsi="Times New Roman" w:cs="Times New Roman"/>
+          <w:sz w:val="24"/>
+        </w:rPr>
+      </w:pPr>
+      <w:r>
+        <w:rPr>
+          <w:rFonts w:ascii="Times New Roman" w:hAnsi="Times New Roman" w:cs="Times New Roman"/>
+          <w:sz w:val="24"/>
+        </w:rPr>
+        <w:t>Impression des listes de payements</w:t>
+      </w:r>
+    </w:p>
+    <w:p>
+      <w:pPr>
+        <w:pStyle w:val="Paragraphedeliste"/>
+        <w:numPr>
+          <w:ilvl w:val="0"/>
+          <w:numId w:val="6"/>
+        </w:numPr>
+        <w:rPr>
+          <w:rFonts w:ascii="Times New Roman" w:hAnsi="Times New Roman" w:cs="Times New Roman"/>
+          <w:sz w:val="24"/>
+        </w:rPr>
+      </w:pPr>
+      <w:r>
+        <w:rPr>
+          <w:rFonts w:ascii="Times New Roman" w:hAnsi="Times New Roman" w:cs="Times New Roman"/>
+          <w:sz w:val="24"/>
+        </w:rPr>
+        <w:t>La possibilité d’archiver tous parcourent d’un élève dans votre établissement scolaire</w:t>
+      </w:r>
+    </w:p>
+    <w:p>
+      <w:pPr>
+        <w:pStyle w:val="Paragraphedeliste"/>
+        <w:numPr>
+          <w:ilvl w:val="0"/>
+          <w:numId w:val="6"/>
+        </w:numPr>
+        <w:rPr>
+          <w:rFonts w:ascii="Times New Roman" w:hAnsi="Times New Roman" w:cs="Times New Roman"/>
+          <w:sz w:val="24"/>
+        </w:rPr>
+      </w:pPr>
+      <w:r>
+        <w:rPr>
+          <w:rFonts w:ascii="Times New Roman" w:hAnsi="Times New Roman" w:cs="Times New Roman"/>
+          <w:sz w:val="24"/>
+        </w:rPr>
+        <w:t>La possibilité de numériser tous les payements et sauvegarder toutes les preuves de payement</w:t>
+      </w:r>
+    </w:p>
+    <w:p>
+      <w:pPr>
+        <w:pStyle w:val="Paragraphedeliste"/>
+        <w:numPr>
+          <w:ilvl w:val="0"/>
+          <w:numId w:val="6"/>
+        </w:numPr>
+        <w:rPr>
+          <w:rFonts w:ascii="Times New Roman" w:hAnsi="Times New Roman" w:cs="Times New Roman"/>
+          <w:sz w:val="24"/>
+        </w:rPr>
+      </w:pPr>
+      <w:r>
+        <w:rPr>
+          <w:rFonts w:ascii="Times New Roman" w:hAnsi="Times New Roman" w:cs="Times New Roman"/>
+          <w:sz w:val="24"/>
+        </w:rPr>
+        <w:t>La possibilité de notifier automatiquement le responsable d’un élève lorsqu’un payement est enregistrer à partir de l’application</w:t>
+      </w:r>
+    </w:p>
+    <w:p>
+      <w:pPr>
+        <w:rPr>
+          <w:rFonts w:ascii="Times New Roman" w:hAnsi="Times New Roman" w:cs="Times New Roman"/>
+          <w:sz w:val="24"/>
+        </w:rPr>
+      </w:pPr>
+      <w:r>
+        <w:rPr>
+          <w:rFonts w:ascii="Times New Roman" w:hAnsi="Times New Roman" w:cs="Times New Roman"/>
+          <w:sz w:val="24"/>
+        </w:rPr>
+        <w:t>L’application sera utilisée par 2 types d’utilisateur, un utilisateur qui a les privilèges d’administrateur, ainsi qu’un utilisateur normal(caissier)</w:t>
+      </w:r>
+    </w:p>
+    <w:p>
+      <w:pPr>
+        <w:rPr>
+          <w:rFonts w:ascii="Times New Roman" w:hAnsi="Times New Roman" w:cs="Times New Roman"/>
+          <w:sz w:val="24"/>
+        </w:rPr>
+      </w:pPr>
+      <w:r>
+        <w:rPr>
+          <w:rFonts w:ascii="Times New Roman" w:hAnsi="Times New Roman" w:cs="Times New Roman"/>
+          <w:sz w:val="24"/>
+        </w:rPr>
+        <w:t>Lorsqu’on se connecte en tant qu’administrateur, nous avons la possibilité de :</w:t>
+      </w:r>
+    </w:p>
+    <w:p>
+      <w:pPr>
+        <w:pStyle w:val="Paragraphedeliste"/>
+        <w:rPr>
+          <w:rFonts w:ascii="Times New Roman" w:hAnsi="Times New Roman" w:cs="Times New Roman"/>
+          <w:sz w:val="24"/>
+        </w:rPr>
+      </w:pPr>
     </w:p>
     <w:p>
       <w:pPr>
@@ -50,7 +303,21 @@
           <w:rFonts w:ascii="Times New Roman" w:hAnsi="Times New Roman" w:cs="Times New Roman"/>
           <w:sz w:val="24"/>
         </w:rPr>
-        <w:t>Faire la gestion des élèves : voir, ajouté, supprimer, modifier un élève</w:t>
+        <w:t>Faire la g</w:t>
+      </w:r>
+      <w:r>
+        <w:rPr>
+          <w:rFonts w:ascii="Times New Roman" w:hAnsi="Times New Roman" w:cs="Times New Roman"/>
+          <w:sz w:val="24"/>
+        </w:rPr>
+        <w:t>estion des élèves : voir, enregistrer</w:t>
+      </w:r>
+      <w:r>
+        <w:rPr>
+          <w:rFonts w:ascii="Times New Roman" w:hAnsi="Times New Roman" w:cs="Times New Roman"/>
+          <w:sz w:val="24"/>
+        </w:rPr>
+        <w:t>, supprimer, modifier un élève</w:t>
       </w:r>
     </w:p>
     <w:p>
@@ -90,22 +357,73 @@
           <w:rFonts w:ascii="Times New Roman" w:hAnsi="Times New Roman" w:cs="Times New Roman"/>
           <w:sz w:val="24"/>
         </w:rPr>
-        <w:t>Faire la gestion de l’année scolaire : Ouvrir une nouvelle année, clôturer l’année en cours</w:t>
-      </w:r>
-    </w:p>
-    <w:p>
-      <w:pPr>
-        <w:rPr>
-          <w:rFonts w:ascii="Times New Roman" w:hAnsi="Times New Roman" w:cs="Times New Roman"/>
-          <w:sz w:val="24"/>
-        </w:rPr>
-      </w:pPr>
-      <w:r>
-        <w:rPr>
-          <w:rFonts w:ascii="Times New Roman" w:hAnsi="Times New Roman" w:cs="Times New Roman"/>
-          <w:sz w:val="24"/>
-        </w:rPr>
-        <w:t>Et lorsque nous sommes connectés en tant que caissière, nous avons la possibilité de :</w:t>
+        <w:t>Faire la gestion de l’année scolaire : Ouvrir une nouvelle année</w:t>
+      </w:r>
+      <w:r>
+        <w:rPr>
+          <w:rFonts w:ascii="Times New Roman" w:hAnsi="Times New Roman" w:cs="Times New Roman"/>
+          <w:sz w:val="24"/>
+        </w:rPr>
+        <w:t xml:space="preserve"> scolaire</w:t>
+      </w:r>
+      <w:r>
+        <w:rPr>
+          <w:rFonts w:ascii="Times New Roman" w:hAnsi="Times New Roman" w:cs="Times New Roman"/>
+          <w:sz w:val="24"/>
+        </w:rPr>
+        <w:t xml:space="preserve"> ou</w:t>
+      </w:r>
+      <w:r>
+        <w:rPr>
+          <w:rFonts w:ascii="Times New Roman" w:hAnsi="Times New Roman" w:cs="Times New Roman"/>
+          <w:sz w:val="24"/>
+        </w:rPr>
+        <w:t xml:space="preserve"> modifier une année scolaire</w:t>
+      </w:r>
+      <w:r>
+        <w:rPr>
+          <w:rFonts w:ascii="Times New Roman" w:hAnsi="Times New Roman" w:cs="Times New Roman"/>
+          <w:sz w:val="24"/>
+        </w:rPr>
+        <w:t xml:space="preserve"> existante</w:t>
+      </w:r>
+    </w:p>
+    <w:p>
+      <w:pPr>
+        <w:ind w:left="360"/>
+        <w:rPr>
+          <w:rFonts w:ascii="Times New Roman" w:hAnsi="Times New Roman" w:cs="Times New Roman"/>
+          <w:sz w:val="24"/>
+        </w:rPr>
+      </w:pPr>
+    </w:p>
+    <w:p>
+      <w:pPr>
+        <w:rPr>
+          <w:rFonts w:ascii="Times New Roman" w:hAnsi="Times New Roman" w:cs="Times New Roman"/>
+          <w:sz w:val="24"/>
+        </w:rPr>
+      </w:pPr>
+      <w:r>
+        <w:rPr>
+          <w:rFonts w:ascii="Times New Roman" w:hAnsi="Times New Roman" w:cs="Times New Roman"/>
+          <w:sz w:val="24"/>
+        </w:rPr>
+        <w:t>Et lorsque nous sommes</w:t>
+      </w:r>
+      <w:r>
+        <w:rPr>
+          <w:rFonts w:ascii="Times New Roman" w:hAnsi="Times New Roman" w:cs="Times New Roman"/>
+          <w:sz w:val="24"/>
+        </w:rPr>
+        <w:t xml:space="preserve"> connectés en tant que cassier</w:t>
+      </w:r>
+      <w:r>
+        <w:rPr>
+          <w:rFonts w:ascii="Times New Roman" w:hAnsi="Times New Roman" w:cs="Times New Roman"/>
+          <w:sz w:val="24"/>
+        </w:rPr>
+        <w:t>, nous avons la possibilité de :</w:t>
       </w:r>
     </w:p>
     <w:p>
@@ -139,21 +457,21 @@
           <w:rFonts w:ascii="Times New Roman" w:hAnsi="Times New Roman" w:cs="Times New Roman"/>
           <w:sz w:val="24"/>
         </w:rPr>
-        <w:t xml:space="preserve"> payement : enregistrer un payement pour un élève et </w:t>
-      </w:r>
-      <w:r>
-        <w:rPr>
-          <w:rFonts w:ascii="Times New Roman" w:hAnsi="Times New Roman" w:cs="Times New Roman"/>
-          <w:sz w:val="24"/>
-        </w:rPr>
-        <w:t>imprimer son re</w:t>
-      </w:r>
-      <w:r>
-        <w:rPr>
-          <w:rFonts w:ascii="Times New Roman" w:hAnsi="Times New Roman" w:cs="Times New Roman"/>
-          <w:sz w:val="24"/>
-        </w:rPr>
-        <w:t>çu,</w:t>
+        <w:t xml:space="preserve"> payement : enregistr</w:t>
+      </w:r>
+      <w:r>
+        <w:rPr>
+          <w:rFonts w:ascii="Times New Roman" w:hAnsi="Times New Roman" w:cs="Times New Roman"/>
+          <w:sz w:val="24"/>
+        </w:rPr>
+        <w:t>er un payement pour un élève</w:t>
+      </w:r>
+      <w:r>
+        <w:rPr>
+          <w:rFonts w:ascii="Times New Roman" w:hAnsi="Times New Roman" w:cs="Times New Roman"/>
+          <w:sz w:val="24"/>
+        </w:rPr>
+        <w:t>,</w:t>
       </w:r>
       <w:r>
         <w:rPr>
@@ -174,8 +492,281 @@
           <w:rFonts w:ascii="Times New Roman" w:hAnsi="Times New Roman" w:cs="Times New Roman"/>
           <w:sz w:val="24"/>
         </w:rPr>
-        <w:t>d’envoyer un SMS au responsable</w:t>
-      </w:r>
+        <w:t>d’envoyer</w:t>
+      </w:r>
+      <w:r>
+        <w:rPr>
+          <w:rFonts w:ascii="Times New Roman" w:hAnsi="Times New Roman" w:cs="Times New Roman"/>
+          <w:sz w:val="24"/>
+        </w:rPr>
+        <w:t xml:space="preserve"> automatiquement</w:t>
+      </w:r>
+      <w:r>
+        <w:rPr>
+          <w:rFonts w:ascii="Times New Roman" w:hAnsi="Times New Roman" w:cs="Times New Roman"/>
+          <w:sz w:val="24"/>
+        </w:rPr>
+        <w:t xml:space="preserve"> un SMS au responsable</w:t>
+      </w:r>
+    </w:p>
+    <w:p>
+      <w:pPr>
+        <w:pStyle w:val="Paragraphedeliste"/>
+        <w:numPr>
+          <w:ilvl w:val="0"/>
+          <w:numId w:val="3"/>
+        </w:numPr>
+        <w:rPr>
+          <w:rFonts w:ascii="Times New Roman" w:hAnsi="Times New Roman" w:cs="Times New Roman"/>
+          <w:sz w:val="24"/>
+        </w:rPr>
+      </w:pPr>
+      <w:r>
+        <w:rPr>
+          <w:rFonts w:ascii="Times New Roman" w:hAnsi="Times New Roman" w:cs="Times New Roman"/>
+          <w:sz w:val="24"/>
+        </w:rPr>
+        <w:t>Imprimer un reçu</w:t>
+      </w:r>
+    </w:p>
+    <w:p>
+      <w:pPr>
+        <w:pStyle w:val="Paragraphedeliste"/>
+        <w:numPr>
+          <w:ilvl w:val="0"/>
+          <w:numId w:val="3"/>
+        </w:numPr>
+        <w:rPr>
+          <w:rFonts w:ascii="Times New Roman" w:hAnsi="Times New Roman" w:cs="Times New Roman"/>
+          <w:sz w:val="24"/>
+        </w:rPr>
+      </w:pPr>
+      <w:r>
+        <w:rPr>
+          <w:rFonts w:ascii="Times New Roman" w:hAnsi="Times New Roman" w:cs="Times New Roman"/>
+          <w:sz w:val="24"/>
+        </w:rPr>
+        <w:t>Consulter la situation financière d’un élève</w:t>
+      </w:r>
+    </w:p>
+    <w:p>
+      <w:pPr>
+        <w:pStyle w:val="Paragraphedeliste"/>
+        <w:numPr>
+          <w:ilvl w:val="0"/>
+          <w:numId w:val="3"/>
+        </w:numPr>
+        <w:rPr>
+          <w:rFonts w:ascii="Times New Roman" w:hAnsi="Times New Roman" w:cs="Times New Roman"/>
+          <w:sz w:val="24"/>
+        </w:rPr>
+      </w:pPr>
+      <w:r>
+        <w:rPr>
+          <w:rFonts w:ascii="Times New Roman" w:hAnsi="Times New Roman" w:cs="Times New Roman"/>
+          <w:sz w:val="24"/>
+        </w:rPr>
+        <w:t>Imprimer une liste de payement</w:t>
+      </w:r>
+    </w:p>
+    <w:p>
+      <w:pPr>
+        <w:pStyle w:val="Paragraphedeliste"/>
+        <w:numPr>
+          <w:ilvl w:val="0"/>
+          <w:numId w:val="7"/>
+        </w:numPr>
+        <w:rPr>
+          <w:rFonts w:ascii="Times New Roman" w:hAnsi="Times New Roman" w:cs="Times New Roman"/>
+          <w:sz w:val="24"/>
+        </w:rPr>
+      </w:pPr>
+      <w:r>
+        <w:rPr>
+          <w:rFonts w:ascii="Times New Roman" w:hAnsi="Times New Roman" w:cs="Times New Roman"/>
+          <w:sz w:val="24"/>
+        </w:rPr>
+        <w:t xml:space="preserve">Choix des </w:t>
+      </w:r>
+      <w:r>
+        <w:rPr>
+          <w:rFonts w:ascii="Times New Roman" w:hAnsi="Times New Roman" w:cs="Times New Roman"/>
+          <w:sz w:val="24"/>
+        </w:rPr>
+        <w:t>technologies</w:t>
+      </w:r>
+    </w:p>
+    <w:p>
+      <w:pPr>
+        <w:pStyle w:val="Paragraphedeliste"/>
+        <w:numPr>
+          <w:ilvl w:val="0"/>
+          <w:numId w:val="8"/>
+        </w:numPr>
+        <w:rPr>
+          <w:rFonts w:ascii="Times New Roman" w:hAnsi="Times New Roman" w:cs="Times New Roman"/>
+          <w:sz w:val="24"/>
+        </w:rPr>
+      </w:pPr>
+      <w:proofErr w:type="spellStart"/>
+      <w:r>
+        <w:rPr>
+          <w:rFonts w:ascii="Times New Roman" w:hAnsi="Times New Roman" w:cs="Times New Roman"/>
+          <w:sz w:val="24"/>
+        </w:rPr>
+        <w:t>Backend</w:t>
+      </w:r>
+      <w:proofErr w:type="spellEnd"/>
+    </w:p>
+    <w:p>
+      <w:pPr>
+        <w:pStyle w:val="Paragraphedeliste"/>
+        <w:numPr>
+          <w:ilvl w:val="1"/>
+          <w:numId w:val="8"/>
+        </w:numPr>
+        <w:rPr>
+          <w:rFonts w:ascii="Times New Roman" w:hAnsi="Times New Roman" w:cs="Times New Roman"/>
+          <w:sz w:val="24"/>
+        </w:rPr>
+      </w:pPr>
+      <w:r>
+        <w:rPr>
+          <w:rFonts w:ascii="Times New Roman" w:hAnsi="Times New Roman" w:cs="Times New Roman"/>
+          <w:sz w:val="24"/>
+        </w:rPr>
+        <w:t>PHP</w:t>
+      </w:r>
+    </w:p>
+    <w:p>
+      <w:pPr>
+        <w:pStyle w:val="Paragraphedeliste"/>
+        <w:numPr>
+          <w:ilvl w:val="1"/>
+          <w:numId w:val="8"/>
+        </w:numPr>
+        <w:rPr>
+          <w:rFonts w:ascii="Times New Roman" w:hAnsi="Times New Roman" w:cs="Times New Roman"/>
+          <w:sz w:val="24"/>
+        </w:rPr>
+      </w:pPr>
+      <w:proofErr w:type="spellStart"/>
+      <w:r>
+        <w:rPr>
+          <w:rFonts w:ascii="Times New Roman" w:hAnsi="Times New Roman" w:cs="Times New Roman"/>
+          <w:sz w:val="24"/>
+        </w:rPr>
+        <w:t>Mysql</w:t>
+      </w:r>
+      <w:proofErr w:type="spellEnd"/>
+    </w:p>
+    <w:p>
+      <w:pPr>
+        <w:pStyle w:val="Paragraphedeliste"/>
+        <w:numPr>
+          <w:ilvl w:val="0"/>
+          <w:numId w:val="8"/>
+        </w:numPr>
+        <w:rPr>
+          <w:rFonts w:ascii="Times New Roman" w:hAnsi="Times New Roman" w:cs="Times New Roman"/>
+          <w:sz w:val="24"/>
+        </w:rPr>
+      </w:pPr>
+      <w:proofErr w:type="spellStart"/>
+      <w:r>
+        <w:rPr>
+          <w:rFonts w:ascii="Times New Roman" w:hAnsi="Times New Roman" w:cs="Times New Roman"/>
+          <w:sz w:val="24"/>
+        </w:rPr>
+        <w:t>Frontend</w:t>
+      </w:r>
+      <w:proofErr w:type="spellEnd"/>
+    </w:p>
+    <w:p>
+      <w:pPr>
+        <w:pStyle w:val="Paragraphedeliste"/>
+        <w:numPr>
+          <w:ilvl w:val="1"/>
+          <w:numId w:val="8"/>
+        </w:numPr>
+        <w:rPr>
+          <w:rFonts w:ascii="Times New Roman" w:hAnsi="Times New Roman" w:cs="Times New Roman"/>
+          <w:sz w:val="24"/>
+        </w:rPr>
+      </w:pPr>
+      <w:r>
+        <w:rPr>
+          <w:rFonts w:ascii="Times New Roman" w:hAnsi="Times New Roman" w:cs="Times New Roman"/>
+          <w:sz w:val="24"/>
+        </w:rPr>
+        <w:t>HTML &amp; CSS</w:t>
+      </w:r>
+    </w:p>
+    <w:p>
+      <w:pPr>
+        <w:pStyle w:val="Paragraphedeliste"/>
+        <w:numPr>
+          <w:ilvl w:val="1"/>
+          <w:numId w:val="8"/>
+        </w:numPr>
+        <w:rPr>
+          <w:rFonts w:ascii="Times New Roman" w:hAnsi="Times New Roman" w:cs="Times New Roman"/>
+          <w:sz w:val="24"/>
+        </w:rPr>
+      </w:pPr>
+      <w:proofErr w:type="spellStart"/>
+      <w:r>
+        <w:rPr>
+          <w:rFonts w:ascii="Times New Roman" w:hAnsi="Times New Roman" w:cs="Times New Roman"/>
+          <w:sz w:val="24"/>
+        </w:rPr>
+        <w:t>Boo</w:t>
+      </w:r>
+      <w:r>
+        <w:rPr>
+          <w:rFonts w:ascii="Times New Roman" w:hAnsi="Times New Roman" w:cs="Times New Roman"/>
+          <w:sz w:val="24"/>
+        </w:rPr>
+        <w:t>t</w:t>
+      </w:r>
+      <w:r>
+        <w:rPr>
+          <w:rFonts w:ascii="Times New Roman" w:hAnsi="Times New Roman" w:cs="Times New Roman"/>
+          <w:sz w:val="24"/>
+        </w:rPr>
+        <w:t>strapp</w:t>
+      </w:r>
+      <w:proofErr w:type="spellEnd"/>
+    </w:p>
+    <w:p>
+      <w:pPr>
+        <w:pStyle w:val="Paragraphedeliste"/>
+        <w:numPr>
+          <w:ilvl w:val="1"/>
+          <w:numId w:val="8"/>
+        </w:numPr>
+        <w:rPr>
+          <w:rFonts w:ascii="Times New Roman" w:hAnsi="Times New Roman" w:cs="Times New Roman"/>
+          <w:sz w:val="24"/>
+        </w:rPr>
+      </w:pPr>
+      <w:proofErr w:type="spellStart"/>
+      <w:r>
+        <w:rPr>
+          <w:rFonts w:ascii="Times New Roman" w:hAnsi="Times New Roman" w:cs="Times New Roman"/>
+          <w:sz w:val="24"/>
+        </w:rPr>
+        <w:t>Javascript</w:t>
+      </w:r>
+      <w:proofErr w:type="spellEnd"/>
+    </w:p>
+    <w:p>
+      <w:pPr>
+        <w:rPr>
+          <w:rFonts w:ascii="Times New Roman" w:hAnsi="Times New Roman" w:cs="Times New Roman"/>
+          <w:sz w:val="24"/>
+        </w:rPr>
+      </w:pPr>
       <w:bookmarkStart w:id="0" w:name="_GoBack"/>
       <w:bookmarkEnd w:id="0"/>
     </w:p>
@@ -192,6 +783,205 @@
 <file path=word/numbering.xml><?xml version="1.0" encoding="utf-8"?>
 <w:numbering xmlns:wpc="http://schemas.microsoft.com/office/word/2010/wordprocessingCanvas" xmlns:cx="http://schemas.microsoft.com/office/drawing/2014/chartex" xmlns:mc="http://schemas.openxmlformats.org/markup-compatibility/2006" xmlns:o="urn:schemas-microsoft-com:office:office" xmlns:r="http://schemas.openxmlformats.org/officeDocument/2006/relationships" xmlns:m="http://schemas.openxmlformats.org/officeDocument/2006/math" xmlns:v="urn:schemas-microsoft-com:vml" xmlns:wp14="http://schemas.microsoft.com/office/word/2010/wordprocessingDrawing" xmlns:wp="http://schemas.openxmlformats.org/drawingml/2006/wordprocessingDrawing" xmlns:w10="urn:schemas-microsoft-com:office:word" xmlns:w="http://schemas.openxmlformats.org/wordprocessingml/2006/main" xmlns:w14="http://schemas.microsoft.com/office/word/2010/wordml" xmlns:w15="http://schemas.microsoft.com/office/word/2012/wordml" xmlns:w16se="http://schemas.microsoft.com/office/word/2015/wordml/symex" xmlns:wpg="http://schemas.microsoft.com/office/word/2010/wordprocessingGroup" xmlns:wpi="http://schemas.microsoft.com/office/word/2010/wordprocessingInk" xmlns:wne="http://schemas.microsoft.com/office/word/2006/wordml" xmlns:wps="http://schemas.microsoft.com/office/word/2010/wordprocessingShape" mc:Ignorable="w14 w15 w16se wp14">
   <w:abstractNum w:abstractNumId="0" w15:restartNumberingAfterBreak="0">
+    <w:nsid w:val="02EA08F2"/>
+    <w:multiLevelType w:val="hybridMultilevel"/>
+    <w:tmpl w:val="20F239B2"/>
+    <w:lvl w:ilvl="0" w:tplc="0409000F">
+      <w:start w:val="1"/>
+      <w:numFmt w:val="decimal"/>
+      <w:lvlText w:val="%1."/>
+      <w:lvlJc w:val="left"/>
+      <w:pPr>
+        <w:ind w:left="720" w:hanging="360"/>
+      </w:pPr>
+    </w:lvl>
+    <w:lvl w:ilvl="1" w:tplc="04090019" w:tentative="1">
+      <w:start w:val="1"/>
+      <w:numFmt w:val="lowerLetter"/>
+      <w:lvlText w:val="%2."/>
+      <w:lvlJc w:val="left"/>
+      <w:pPr>
+        <w:ind w:left="1440" w:hanging="360"/>
+      </w:pPr>
+    </w:lvl>
+    <w:lvl w:ilvl="2" w:tplc="0409001B" w:tentative="1">
+      <w:start w:val="1"/>
+      <w:numFmt w:val="lowerRoman"/>
+      <w:lvlText w:val="%3."/>
+      <w:lvlJc w:val="right"/>
+      <w:pPr>
+        <w:ind w:left="2160" w:hanging="180"/>
+      </w:pPr>
+    </w:lvl>
+    <w:lvl w:ilvl="3" w:tplc="0409000F" w:tentative="1">
+      <w:start w:val="1"/>
+      <w:numFmt w:val="decimal"/>
+      <w:lvlText w:val="%4."/>
+      <w:lvlJc w:val="left"/>
+      <w:pPr>
+        <w:ind w:left="2880" w:hanging="360"/>
+      </w:pPr>
+    </w:lvl>
+    <w:lvl w:ilvl="4" w:tplc="04090019" w:tentative="1">
+      <w:start w:val="1"/>
+      <w:numFmt w:val="lowerLetter"/>
+      <w:lvlText w:val="%5."/>
+      <w:lvlJc w:val="left"/>
+      <w:pPr>
+        <w:ind w:left="3600" w:hanging="360"/>
+      </w:pPr>
+    </w:lvl>
+    <w:lvl w:ilvl="5" w:tplc="0409001B" w:tentative="1">
+      <w:start w:val="1"/>
+      <w:numFmt w:val="lowerRoman"/>
+      <w:lvlText w:val="%6."/>
+      <w:lvlJc w:val="right"/>
+      <w:pPr>
+        <w:ind w:left="4320" w:hanging="180"/>
+      </w:pPr>
+    </w:lvl>
+    <w:lvl w:ilvl="6" w:tplc="0409000F" w:tentative="1">
+      <w:start w:val="1"/>
+      <w:numFmt w:val="decimal"/>
+      <w:lvlText w:val="%7."/>
+      <w:lvlJc w:val="left"/>
+      <w:pPr>
+        <w:ind w:left="5040" w:hanging="360"/>
+      </w:pPr>
+    </w:lvl>
+    <w:lvl w:ilvl="7" w:tplc="04090019" w:tentative="1">
+      <w:start w:val="1"/>
+      <w:numFmt w:val="lowerLetter"/>
+      <w:lvlText w:val="%8."/>
+      <w:lvlJc w:val="left"/>
+      <w:pPr>
+        <w:ind w:left="5760" w:hanging="360"/>
+      </w:pPr>
+    </w:lvl>
+    <w:lvl w:ilvl="8" w:tplc="0409001B" w:tentative="1">
+      <w:start w:val="1"/>
+      <w:numFmt w:val="lowerRoman"/>
+      <w:lvlText w:val="%9."/>
+      <w:lvlJc w:val="right"/>
+      <w:pPr>
+        <w:ind w:left="6480" w:hanging="180"/>
+      </w:pPr>
+    </w:lvl>
+  </w:abstractNum>
+  <w:abstractNum w:abstractNumId="1" w15:restartNumberingAfterBreak="0">
+    <w:nsid w:val="0344799D"/>
+    <w:multiLevelType w:val="hybridMultilevel"/>
+    <w:tmpl w:val="7F405D9E"/>
+    <w:lvl w:ilvl="0" w:tplc="0409000B">
+      <w:start w:val="1"/>
+      <w:numFmt w:val="bullet"/>
+      <w:lvlText w:val=""/>
+      <w:lvlJc w:val="left"/>
+      <w:pPr>
+        <w:ind w:left="1440" w:hanging="360"/>
+      </w:pPr>
+      <w:rPr>
+        <w:rFonts w:ascii="Wingdings" w:hAnsi="Wingdings" w:hint="default"/>
+      </w:rPr>
+    </w:lvl>
+    <w:lvl w:ilvl="1" w:tplc="04090003">
+      <w:start w:val="1"/>
+      <w:numFmt w:val="bullet"/>
+      <w:lvlText w:val="o"/>
+      <w:lvlJc w:val="left"/>
+      <w:pPr>
+        <w:ind w:left="2160" w:hanging="360"/>
+      </w:pPr>
+      <w:rPr>
+        <w:rFonts w:ascii="Courier New" w:hAnsi="Courier New" w:cs="Courier New" w:hint="default"/>
+      </w:rPr>
+    </w:lvl>
+    <w:lvl w:ilvl="2" w:tplc="04090005" w:tentative="1">
+      <w:start w:val="1"/>
+      <w:numFmt w:val="bullet"/>
+      <w:lvlText w:val=""/>
+      <w:lvlJc w:val="left"/>
+      <w:pPr>
+        <w:ind w:left="2880" w:hanging="360"/>
+      </w:pPr>
+      <w:rPr>
+        <w:rFonts w:ascii="Wingdings" w:hAnsi="Wingdings" w:hint="default"/>
+      </w:rPr>
+    </w:lvl>
+    <w:lvl w:ilvl="3" w:tplc="04090001" w:tentative="1">
+      <w:start w:val="1"/>
+      <w:numFmt w:val="bullet"/>
+      <w:lvlText w:val=""/>
+      <w:lvlJc w:val="left"/>
+      <w:pPr>
+        <w:ind w:left="3600" w:hanging="360"/>
+      </w:pPr>
+      <w:rPr>
+        <w:rFonts w:ascii="Symbol" w:hAnsi="Symbol" w:hint="default"/>
+      </w:rPr>
+    </w:lvl>
+    <w:lvl w:ilvl="4" w:tplc="04090003" w:tentative="1">
+      <w:start w:val="1"/>
+      <w:numFmt w:val="bullet"/>
+      <w:lvlText w:val="o"/>
+      <w:lvlJc w:val="left"/>
+      <w:pPr>
+        <w:ind w:left="4320" w:hanging="360"/>
+      </w:pPr>
+      <w:rPr>
+        <w:rFonts w:ascii="Courier New" w:hAnsi="Courier New" w:cs="Courier New" w:hint="default"/>
+      </w:rPr>
+    </w:lvl>
+    <w:lvl w:ilvl="5" w:tplc="04090005" w:tentative="1">
+      <w:start w:val="1"/>
+      <w:numFmt w:val="bullet"/>
+      <w:lvlText w:val=""/>
+      <w:lvlJc w:val="left"/>
+      <w:pPr>
+        <w:ind w:left="5040" w:hanging="360"/>
+      </w:pPr>
+      <w:rPr>
+        <w:rFonts w:ascii="Wingdings" w:hAnsi="Wingdings" w:hint="default"/>
+      </w:rPr>
+    </w:lvl>
+    <w:lvl w:ilvl="6" w:tplc="04090001" w:tentative="1">
+      <w:start w:val="1"/>
+      <w:numFmt w:val="bullet"/>
+      <w:lvlText w:val=""/>
+      <w:lvlJc w:val="left"/>
+      <w:pPr>
+        <w:ind w:left="5760" w:hanging="360"/>
+      </w:pPr>
+      <w:rPr>
+        <w:rFonts w:ascii="Symbol" w:hAnsi="Symbol" w:hint="default"/>
+      </w:rPr>
+    </w:lvl>
+    <w:lvl w:ilvl="7" w:tplc="04090003" w:tentative="1">
+      <w:start w:val="1"/>
+      <w:numFmt w:val="bullet"/>
+      <w:lvlText w:val="o"/>
+      <w:lvlJc w:val="left"/>
+      <w:pPr>
+        <w:ind w:left="6480" w:hanging="360"/>
+      </w:pPr>
+      <w:rPr>
+        <w:rFonts w:ascii="Courier New" w:hAnsi="Courier New" w:cs="Courier New" w:hint="default"/>
+      </w:rPr>
+    </w:lvl>
+    <w:lvl w:ilvl="8" w:tplc="04090005" w:tentative="1">
+      <w:start w:val="1"/>
+      <w:numFmt w:val="bullet"/>
+      <w:lvlText w:val=""/>
+      <w:lvlJc w:val="left"/>
+      <w:pPr>
+        <w:ind w:left="7200" w:hanging="360"/>
+      </w:pPr>
+      <w:rPr>
+        <w:rFonts w:ascii="Wingdings" w:hAnsi="Wingdings" w:hint="default"/>
+      </w:rPr>
+    </w:lvl>
+  </w:abstractNum>
+  <w:abstractNum w:abstractNumId="2" w15:restartNumberingAfterBreak="0">
     <w:nsid w:val="2AF94658"/>
     <w:multiLevelType w:val="hybridMultilevel"/>
     <w:tmpl w:val="B9801048"/>
@@ -304,7 +1094,120 @@
       </w:rPr>
     </w:lvl>
   </w:abstractNum>
-  <w:abstractNum w:abstractNumId="1" w15:restartNumberingAfterBreak="0">
+  <w:abstractNum w:abstractNumId="3" w15:restartNumberingAfterBreak="0">
+    <w:nsid w:val="44A40EC7"/>
+    <w:multiLevelType w:val="hybridMultilevel"/>
+    <w:tmpl w:val="E64A5E08"/>
+    <w:lvl w:ilvl="0" w:tplc="0409000B">
+      <w:start w:val="1"/>
+      <w:numFmt w:val="bullet"/>
+      <w:lvlText w:val=""/>
+      <w:lvlJc w:val="left"/>
+      <w:pPr>
+        <w:ind w:left="720" w:hanging="360"/>
+      </w:pPr>
+      <w:rPr>
+        <w:rFonts w:ascii="Wingdings" w:hAnsi="Wingdings" w:hint="default"/>
+      </w:rPr>
+    </w:lvl>
+    <w:lvl w:ilvl="1" w:tplc="04090009">
+      <w:start w:val="1"/>
+      <w:numFmt w:val="bullet"/>
+      <w:lvlText w:val=""/>
+      <w:lvlJc w:val="left"/>
+      <w:pPr>
+        <w:ind w:left="1440" w:hanging="360"/>
+      </w:pPr>
+      <w:rPr>
+        <w:rFonts w:ascii="Wingdings" w:hAnsi="Wingdings" w:hint="default"/>
+      </w:rPr>
+    </w:lvl>
+    <w:lvl w:ilvl="2" w:tplc="04090005" w:tentative="1">
+      <w:start w:val="1"/>
+      <w:numFmt w:val="bullet"/>
+      <w:lvlText w:val=""/>
+      <w:lvlJc w:val="left"/>
+      <w:pPr>
+        <w:ind w:left="2160" w:hanging="360"/>
+      </w:pPr>
+      <w:rPr>
+        <w:rFonts w:ascii="Wingdings" w:hAnsi="Wingdings" w:hint="default"/>
+      </w:rPr>
+    </w:lvl>
+    <w:lvl w:ilvl="3" w:tplc="04090001" w:tentative="1">
+      <w:start w:val="1"/>
+      <w:numFmt w:val="bullet"/>
+      <w:lvlText w:val=""/>
+      <w:lvlJc w:val="left"/>
+      <w:pPr>
+        <w:ind w:left="2880" w:hanging="360"/>
+      </w:pPr>
+      <w:rPr>
+        <w:rFonts w:ascii="Symbol" w:hAnsi="Symbol" w:hint="default"/>
+      </w:rPr>
+    </w:lvl>
+    <w:lvl w:ilvl="4" w:tplc="04090003" w:tentative="1">
+      <w:start w:val="1"/>
+      <w:numFmt w:val="bullet"/>
+      <w:lvlText w:val="o"/>
+      <w:lvlJc w:val="left"/>
+      <w:pPr>
+        <w:ind w:left="3600" w:hanging="360"/>
+      </w:pPr>
+      <w:rPr>
+        <w:rFonts w:ascii="Courier New" w:hAnsi="Courier New" w:cs="Courier New" w:hint="default"/>
+      </w:rPr>
+    </w:lvl>
+    <w:lvl w:ilvl="5" w:tplc="04090005" w:tentative="1">
+      <w:start w:val="1"/>
+      <w:numFmt w:val="bullet"/>
+      <w:lvlText w:val=""/>
+      <w:lvlJc w:val="left"/>
+      <w:pPr>
+        <w:ind w:left="4320" w:hanging="360"/>
+      </w:pPr>
+      <w:rPr>
+        <w:rFonts w:ascii="Wingdings" w:hAnsi="Wingdings" w:hint="default"/>
+      </w:rPr>
+    </w:lvl>
+    <w:lvl w:ilvl="6" w:tplc="04090001" w:tentative="1">
+      <w:start w:val="1"/>
+      <w:numFmt w:val="bullet"/>
+      <w:lvlText w:val=""/>
+      <w:lvlJc w:val="left"/>
+      <w:pPr>
+        <w:ind w:left="5040" w:hanging="360"/>
+      </w:pPr>
+      <w:rPr>
+        <w:rFonts w:ascii="Symbol" w:hAnsi="Symbol" w:hint="default"/>
+      </w:rPr>
+    </w:lvl>
+    <w:lvl w:ilvl="7" w:tplc="04090003" w:tentative="1">
+      <w:start w:val="1"/>
+      <w:numFmt w:val="bullet"/>
+      <w:lvlText w:val="o"/>
+      <w:lvlJc w:val="left"/>
+      <w:pPr>
+        <w:ind w:left="5760" w:hanging="360"/>
+      </w:pPr>
+      <w:rPr>
+        <w:rFonts w:ascii="Courier New" w:hAnsi="Courier New" w:cs="Courier New" w:hint="default"/>
+      </w:rPr>
+    </w:lvl>
+    <w:lvl w:ilvl="8" w:tplc="04090005" w:tentative="1">
+      <w:start w:val="1"/>
+      <w:numFmt w:val="bullet"/>
+      <w:lvlText w:val=""/>
+      <w:lvlJc w:val="left"/>
+      <w:pPr>
+        <w:ind w:left="6480" w:hanging="360"/>
+      </w:pPr>
+      <w:rPr>
+        <w:rFonts w:ascii="Wingdings" w:hAnsi="Wingdings" w:hint="default"/>
+      </w:rPr>
+    </w:lvl>
+  </w:abstractNum>
+  <w:abstractNum w:abstractNumId="4" w15:restartNumberingAfterBreak="0">
     <w:nsid w:val="5C586B1E"/>
     <w:multiLevelType w:val="hybridMultilevel"/>
     <w:tmpl w:val="4550A4F6"/>
@@ -417,7 +1320,233 @@
       </w:rPr>
     </w:lvl>
   </w:abstractNum>
-  <w:abstractNum w:abstractNumId="2" w15:restartNumberingAfterBreak="0">
+  <w:abstractNum w:abstractNumId="5" w15:restartNumberingAfterBreak="0">
+    <w:nsid w:val="6550027B"/>
+    <w:multiLevelType w:val="hybridMultilevel"/>
+    <w:tmpl w:val="CCD473F6"/>
+    <w:lvl w:ilvl="0" w:tplc="0409000B">
+      <w:start w:val="1"/>
+      <w:numFmt w:val="bullet"/>
+      <w:lvlText w:val=""/>
+      <w:lvlJc w:val="left"/>
+      <w:pPr>
+        <w:ind w:left="720" w:hanging="360"/>
+      </w:pPr>
+      <w:rPr>
+        <w:rFonts w:ascii="Wingdings" w:hAnsi="Wingdings" w:hint="default"/>
+      </w:rPr>
+    </w:lvl>
+    <w:lvl w:ilvl="1" w:tplc="04090003" w:tentative="1">
+      <w:start w:val="1"/>
+      <w:numFmt w:val="bullet"/>
+      <w:lvlText w:val="o"/>
+      <w:lvlJc w:val="left"/>
+      <w:pPr>
+        <w:ind w:left="1440" w:hanging="360"/>
+      </w:pPr>
+      <w:rPr>
+        <w:rFonts w:ascii="Courier New" w:hAnsi="Courier New" w:cs="Courier New" w:hint="default"/>
+      </w:rPr>
+    </w:lvl>
+    <w:lvl w:ilvl="2" w:tplc="04090005" w:tentative="1">
+      <w:start w:val="1"/>
+      <w:numFmt w:val="bullet"/>
+      <w:lvlText w:val=""/>
+      <w:lvlJc w:val="left"/>
+      <w:pPr>
+        <w:ind w:left="2160" w:hanging="360"/>
+      </w:pPr>
+      <w:rPr>
+        <w:rFonts w:ascii="Wingdings" w:hAnsi="Wingdings" w:hint="default"/>
+      </w:rPr>
+    </w:lvl>
+    <w:lvl w:ilvl="3" w:tplc="04090001" w:tentative="1">
+      <w:start w:val="1"/>
+      <w:numFmt w:val="bullet"/>
+      <w:lvlText w:val=""/>
+      <w:lvlJc w:val="left"/>
+      <w:pPr>
+        <w:ind w:left="2880" w:hanging="360"/>
+      </w:pPr>
+      <w:rPr>
+        <w:rFonts w:ascii="Symbol" w:hAnsi="Symbol" w:hint="default"/>
+      </w:rPr>
+    </w:lvl>
+    <w:lvl w:ilvl="4" w:tplc="04090003" w:tentative="1">
+      <w:start w:val="1"/>
+      <w:numFmt w:val="bullet"/>
+      <w:lvlText w:val="o"/>
+      <w:lvlJc w:val="left"/>
+      <w:pPr>
+        <w:ind w:left="3600" w:hanging="360"/>
+      </w:pPr>
+      <w:rPr>
+        <w:rFonts w:ascii="Courier New" w:hAnsi="Courier New" w:cs="Courier New" w:hint="default"/>
+      </w:rPr>
+    </w:lvl>
+    <w:lvl w:ilvl="5" w:tplc="04090005" w:tentative="1">
+      <w:start w:val="1"/>
+      <w:numFmt w:val="bullet"/>
+      <w:lvlText w:val=""/>
+      <w:lvlJc w:val="left"/>
+      <w:pPr>
+        <w:ind w:left="4320" w:hanging="360"/>
+      </w:pPr>
+      <w:rPr>
+        <w:rFonts w:ascii="Wingdings" w:hAnsi="Wingdings" w:hint="default"/>
+      </w:rPr>
+    </w:lvl>
+    <w:lvl w:ilvl="6" w:tplc="04090001" w:tentative="1">
+      <w:start w:val="1"/>
+      <w:numFmt w:val="bullet"/>
+      <w:lvlText w:val=""/>
+      <w:lvlJc w:val="left"/>
+      <w:pPr>
+        <w:ind w:left="5040" w:hanging="360"/>
+      </w:pPr>
+      <w:rPr>
+        <w:rFonts w:ascii="Symbol" w:hAnsi="Symbol" w:hint="default"/>
+      </w:rPr>
+    </w:lvl>
+    <w:lvl w:ilvl="7" w:tplc="04090003" w:tentative="1">
+      <w:start w:val="1"/>
+      <w:numFmt w:val="bullet"/>
+      <w:lvlText w:val="o"/>
+      <w:lvlJc w:val="left"/>
+      <w:pPr>
+        <w:ind w:left="5760" w:hanging="360"/>
+      </w:pPr>
+      <w:rPr>
+        <w:rFonts w:ascii="Courier New" w:hAnsi="Courier New" w:cs="Courier New" w:hint="default"/>
+      </w:rPr>
+    </w:lvl>
+    <w:lvl w:ilvl="8" w:tplc="04090005" w:tentative="1">
+      <w:start w:val="1"/>
+      <w:numFmt w:val="bullet"/>
+      <w:lvlText w:val=""/>
+      <w:lvlJc w:val="left"/>
+      <w:pPr>
+        <w:ind w:left="6480" w:hanging="360"/>
+      </w:pPr>
+      <w:rPr>
+        <w:rFonts w:ascii="Wingdings" w:hAnsi="Wingdings" w:hint="default"/>
+      </w:rPr>
+    </w:lvl>
+  </w:abstractNum>
+  <w:abstractNum w:abstractNumId="6" w15:restartNumberingAfterBreak="0">
+    <w:nsid w:val="667562C1"/>
+    <w:multiLevelType w:val="hybridMultilevel"/>
+    <w:tmpl w:val="9FDC453C"/>
+    <w:lvl w:ilvl="0" w:tplc="0409000B">
+      <w:start w:val="1"/>
+      <w:numFmt w:val="bullet"/>
+      <w:lvlText w:val=""/>
+      <w:lvlJc w:val="left"/>
+      <w:pPr>
+        <w:ind w:left="1440" w:hanging="360"/>
+      </w:pPr>
+      <w:rPr>
+        <w:rFonts w:ascii="Wingdings" w:hAnsi="Wingdings" w:hint="default"/>
+      </w:rPr>
+    </w:lvl>
+    <w:lvl w:ilvl="1" w:tplc="04090003" w:tentative="1">
+      <w:start w:val="1"/>
+      <w:numFmt w:val="bullet"/>
+      <w:lvlText w:val="o"/>
+      <w:lvlJc w:val="left"/>
+      <w:pPr>
+        <w:ind w:left="2160" w:hanging="360"/>
+      </w:pPr>
+      <w:rPr>
+        <w:rFonts w:ascii="Courier New" w:hAnsi="Courier New" w:cs="Courier New" w:hint="default"/>
+      </w:rPr>
+    </w:lvl>
+    <w:lvl w:ilvl="2" w:tplc="04090005" w:tentative="1">
+      <w:start w:val="1"/>
+      <w:numFmt w:val="bullet"/>
+      <w:lvlText w:val=""/>
+      <w:lvlJc w:val="left"/>
+      <w:pPr>
+        <w:ind w:left="2880" w:hanging="360"/>
+      </w:pPr>
+      <w:rPr>
+        <w:rFonts w:ascii="Wingdings" w:hAnsi="Wingdings" w:hint="default"/>
+      </w:rPr>
+    </w:lvl>
+    <w:lvl w:ilvl="3" w:tplc="04090001" w:tentative="1">
+      <w:start w:val="1"/>
+      <w:numFmt w:val="bullet"/>
+      <w:lvlText w:val=""/>
+      <w:lvlJc w:val="left"/>
+      <w:pPr>
+        <w:ind w:left="3600" w:hanging="360"/>
+      </w:pPr>
+      <w:rPr>
+        <w:rFonts w:ascii="Symbol" w:hAnsi="Symbol" w:hint="default"/>
+      </w:rPr>
+    </w:lvl>
+    <w:lvl w:ilvl="4" w:tplc="04090003" w:tentative="1">
+      <w:start w:val="1"/>
+      <w:numFmt w:val="bullet"/>
+      <w:lvlText w:val="o"/>
+      <w:lvlJc w:val="left"/>
+      <w:pPr>
+        <w:ind w:left="4320" w:hanging="360"/>
+      </w:pPr>
+      <w:rPr>
+        <w:rFonts w:ascii="Courier New" w:hAnsi="Courier New" w:cs="Courier New" w:hint="default"/>
+      </w:rPr>
+    </w:lvl>
+    <w:lvl w:ilvl="5" w:tplc="04090005" w:tentative="1">
+      <w:start w:val="1"/>
+      <w:numFmt w:val="bullet"/>
+      <w:lvlText w:val=""/>
+      <w:lvlJc w:val="left"/>
+      <w:pPr>
+        <w:ind w:left="5040" w:hanging="360"/>
+      </w:pPr>
+      <w:rPr>
+        <w:rFonts w:ascii="Wingdings" w:hAnsi="Wingdings" w:hint="default"/>
+      </w:rPr>
+    </w:lvl>
+    <w:lvl w:ilvl="6" w:tplc="04090001" w:tentative="1">
+      <w:start w:val="1"/>
+      <w:numFmt w:val="bullet"/>
+      <w:lvlText w:val=""/>
+      <w:lvlJc w:val="left"/>
+      <w:pPr>
+        <w:ind w:left="5760" w:hanging="360"/>
+      </w:pPr>
+      <w:rPr>
+        <w:rFonts w:ascii="Symbol" w:hAnsi="Symbol" w:hint="default"/>
+      </w:rPr>
+    </w:lvl>
+    <w:lvl w:ilvl="7" w:tplc="04090003" w:tentative="1">
+      <w:start w:val="1"/>
+      <w:numFmt w:val="bullet"/>
+      <w:lvlText w:val="o"/>
+      <w:lvlJc w:val="left"/>
+      <w:pPr>
+        <w:ind w:left="6480" w:hanging="360"/>
+      </w:pPr>
+      <w:rPr>
+        <w:rFonts w:ascii="Courier New" w:hAnsi="Courier New" w:cs="Courier New" w:hint="default"/>
+      </w:rPr>
+    </w:lvl>
+    <w:lvl w:ilvl="8" w:tplc="04090005" w:tentative="1">
+      <w:start w:val="1"/>
+      <w:numFmt w:val="bullet"/>
+      <w:lvlText w:val=""/>
+      <w:lvlJc w:val="left"/>
+      <w:pPr>
+        <w:ind w:left="7200" w:hanging="360"/>
+      </w:pPr>
+      <w:rPr>
+        <w:rFonts w:ascii="Wingdings" w:hAnsi="Wingdings" w:hint="default"/>
+      </w:rPr>
+    </w:lvl>
+  </w:abstractNum>
+  <w:abstractNum w:abstractNumId="7" w15:restartNumberingAfterBreak="0">
     <w:nsid w:val="7D2B36A1"/>
     <w:multiLevelType w:val="hybridMultilevel"/>
     <w:tmpl w:val="03369370"/>
@@ -531,13 +1660,28 @@
     </w:lvl>
   </w:abstractNum>
   <w:num w:numId="1">
-    <w:abstractNumId w:val="1"/>
+    <w:abstractNumId w:val="4"/>
   </w:num>
   <w:num w:numId="2">
+    <w:abstractNumId w:val="7"/>
+  </w:num>
+  <w:num w:numId="3">
     <w:abstractNumId w:val="2"/>
   </w:num>
-  <w:num w:numId="3">
+  <w:num w:numId="4">
+    <w:abstractNumId w:val="5"/>
+  </w:num>
+  <w:num w:numId="5">
+    <w:abstractNumId w:val="6"/>
+  </w:num>
+  <w:num w:numId="6">
+    <w:abstractNumId w:val="3"/>
+  </w:num>
+  <w:num w:numId="7">
     <w:abstractNumId w:val="0"/>
+  </w:num>
+  <w:num w:numId="8">
+    <w:abstractNumId w:val="1"/>
   </w:num>
 </w:numbering>
 </file>

</xml_diff>